<commit_message>
first version of the website
</commit_message>
<xml_diff>
--- a/files/CV_Yasutaka_03.docx
+++ b/files/CV_Yasutaka_03.docx
@@ -896,18 +896,166 @@
           <w:szCs w:val="22"/>
           <w:lang w:eastAsia="ja-JP"/>
         </w:rPr>
-        <w:t>J</w:t>
+        <w:t xml:space="preserve">Selected </w:t>
+      </w:r>
+      <w:r>
+        <w:rPr>
+          <w:bCs/>
+          <w:sz w:val="22"/>
+          <w:szCs w:val="22"/>
+        </w:rPr>
+        <w:t>Working Papers</w:t>
+      </w:r>
+    </w:p>
+    <w:p>
+      <w:pPr>
+        <w:rPr>
+          <w:rFonts w:eastAsia="ＭＳ 明朝"/>
+          <w:lang w:eastAsia="ja-JP"/>
+        </w:rPr>
+      </w:pPr>
+    </w:p>
+    <w:p>
+      <w:pPr>
+        <w:spacing w:line="276" w:lineRule="auto"/>
+        <w:rPr>
+          <w:rFonts w:eastAsia="ＭＳ 明朝"/>
+          <w:sz w:val="22"/>
+          <w:szCs w:val="22"/>
+          <w:lang w:eastAsia="ja-JP"/>
+        </w:rPr>
+      </w:pPr>
+      <w:r>
+        <w:rPr>
+          <w:sz w:val="22"/>
+          <w:szCs w:val="22"/>
+        </w:rPr>
+        <w:t>202</w:t>
       </w:r>
       <w:r>
         <w:rPr>
           <w:rFonts w:eastAsia="ＭＳ 明朝" w:hint="eastAsia"/>
-          <w:bCs/>
-          <w:sz w:val="22"/>
-          <w:szCs w:val="22"/>
-          <w:lang w:eastAsia="ja-JP"/>
-        </w:rPr>
-        <w:t>ob Market Paper</w:t>
-      </w:r>
+          <w:sz w:val="22"/>
+          <w:szCs w:val="22"/>
+          <w:lang w:eastAsia="ja-JP"/>
+        </w:rPr>
+        <w:t>4</w:t>
+      </w:r>
+      <w:r>
+        <w:rPr>
+          <w:rFonts w:eastAsia="ＭＳ 明朝" w:hint="eastAsia"/>
+          <w:sz w:val="22"/>
+          <w:szCs w:val="22"/>
+          <w:lang w:eastAsia="ja-JP"/>
+        </w:rPr>
+        <w:t xml:space="preserve">  </w:t>
+      </w:r>
+      <w:proofErr w:type="gramStart"/>
+      <w:r>
+        <w:rPr>
+          <w:rFonts w:eastAsia="ＭＳ 明朝" w:hint="eastAsia"/>
+          <w:sz w:val="22"/>
+          <w:szCs w:val="22"/>
+          <w:lang w:eastAsia="ja-JP"/>
+        </w:rPr>
+        <w:t xml:space="preserve">   </w:t>
+      </w:r>
+      <w:r>
+        <w:rPr>
+          <w:sz w:val="22"/>
+          <w:szCs w:val="22"/>
+        </w:rPr>
+        <w:t>“</w:t>
+      </w:r>
+      <w:proofErr w:type="gramEnd"/>
+      <w:r>
+        <w:rPr>
+          <w:rFonts w:eastAsia="ＭＳ 明朝"/>
+          <w:sz w:val="22"/>
+          <w:szCs w:val="22"/>
+          <w:lang w:eastAsia="ja-JP"/>
+        </w:rPr>
+        <w:t>Aggregating Distortion in Networks with Multi-Product Firms</w:t>
+      </w:r>
+      <w:r>
+        <w:rPr>
+          <w:rFonts w:eastAsia="ＭＳ 明朝"/>
+          <w:sz w:val="22"/>
+          <w:szCs w:val="22"/>
+          <w:lang w:eastAsia="ja-JP"/>
+        </w:rPr>
+        <w:t>.</w:t>
+      </w:r>
+      <w:r>
+        <w:rPr>
+          <w:sz w:val="22"/>
+          <w:szCs w:val="22"/>
+        </w:rPr>
+        <w:t>”</w:t>
+      </w:r>
+      <w:r>
+        <w:rPr>
+          <w:rFonts w:eastAsia="ＭＳ 明朝"/>
+          <w:sz w:val="22"/>
+          <w:szCs w:val="22"/>
+          <w:lang w:eastAsia="ja-JP"/>
+        </w:rPr>
+        <w:t xml:space="preserve"> with Antonio Martner</w:t>
+      </w:r>
+    </w:p>
+    <w:p>
+      <w:pPr>
+        <w:rPr>
+          <w:rFonts w:ascii="Times New Roman" w:eastAsia="ＭＳ 明朝" w:hAnsi="Times New Roman"/>
+          <w:sz w:val="22"/>
+          <w:szCs w:val="22"/>
+          <w:lang w:eastAsia="ja-JP"/>
+        </w:rPr>
+      </w:pPr>
+      <w:r>
+        <w:rPr>
+          <w:rFonts w:ascii="Times New Roman" w:eastAsia="ＭＳ 明朝" w:hAnsi="Times New Roman"/>
+          <w:sz w:val="22"/>
+          <w:szCs w:val="22"/>
+          <w:lang w:eastAsia="ja-JP"/>
+        </w:rPr>
+        <w:t>Abstract</w:t>
+      </w:r>
+      <w:r>
+        <w:rPr>
+          <w:rFonts w:ascii="Times New Roman" w:eastAsia="ＭＳ 明朝" w:hAnsi="Times New Roman"/>
+          <w:sz w:val="22"/>
+          <w:szCs w:val="22"/>
+          <w:lang w:eastAsia="ja-JP"/>
+        </w:rPr>
+        <w:t xml:space="preserve">: </w:t>
+      </w:r>
+      <w:r>
+        <w:rPr>
+          <w:rFonts w:ascii="Times New Roman" w:eastAsia="ＭＳ 明朝" w:hAnsi="Times New Roman"/>
+          <w:sz w:val="22"/>
+          <w:szCs w:val="22"/>
+          <w:lang w:eastAsia="ja-JP"/>
+        </w:rPr>
+        <w:t xml:space="preserve">We investigate the role of multi-product firms in shaping resource misallocation within production networks and its impact on aggregate total factor productivity (TFP) growth. Using administrative data on product transactions between all the formal Chilean firms, we provide evidence that demand shocks to one product affect the production of other products within the </w:t>
+      </w:r>
+      <w:r>
+        <w:rPr>
+          <w:rFonts w:ascii="Times New Roman" w:eastAsia="ＭＳ 明朝" w:hAnsi="Times New Roman"/>
+          <w:sz w:val="22"/>
+          <w:szCs w:val="22"/>
+          <w:lang w:eastAsia="ja-JP"/>
+        </w:rPr>
+        <w:t>same firm, suggesting that firms engage in joint production. We develop a framework to measure resource misallocation in production networks with joint production, deriving non-parametric sufficient statistics to quantify these effects. Applying the framework to Chile, we find that reallocation effects, considering joint production, explain 86% of the observed aggregate TFP growth for the 2016-2022 period. Ignoring joint production leads to overestimations of resource misallocation.</w:t>
+      </w:r>
+    </w:p>
+    <w:p>
+      <w:pPr>
+        <w:rPr>
+          <w:rFonts w:eastAsia="ＭＳ 明朝" w:hint="eastAsia"/>
+          <w:lang w:eastAsia="ja-JP"/>
+        </w:rPr>
+      </w:pPr>
     </w:p>
     <w:p>
       <w:pPr>
@@ -925,124 +1073,191 @@
     </w:p>
     <w:p>
       <w:pPr>
+        <w:pStyle w:val="5"/>
+        <w:tabs>
+          <w:tab w:val="left" w:pos="720"/>
+          <w:tab w:val="right" w:pos="10440"/>
+        </w:tabs>
         <w:spacing w:line="276" w:lineRule="auto"/>
-        <w:rPr>
-          <w:rFonts w:eastAsia="ＭＳ 明朝"/>
-          <w:sz w:val="22"/>
-          <w:szCs w:val="22"/>
-          <w:lang w:eastAsia="ja-JP"/>
-        </w:rPr>
-      </w:pPr>
-      <w:r>
-        <w:rPr>
-          <w:sz w:val="22"/>
-          <w:szCs w:val="22"/>
-        </w:rPr>
-        <w:t>“</w:t>
-      </w:r>
-      <w:r>
-        <w:rPr>
-          <w:rFonts w:eastAsia="ＭＳ 明朝"/>
-          <w:sz w:val="22"/>
-          <w:szCs w:val="22"/>
-          <w:lang w:eastAsia="ja-JP"/>
-        </w:rPr>
-        <w:t>Aggregating Distortion in Networks with Multi-Product Firms</w:t>
-      </w:r>
-      <w:r>
-        <w:rPr>
-          <w:rFonts w:eastAsia="ＭＳ 明朝"/>
-          <w:sz w:val="22"/>
-          <w:szCs w:val="22"/>
-          <w:lang w:eastAsia="ja-JP"/>
-        </w:rPr>
-        <w:t>.</w:t>
-      </w:r>
-      <w:r>
-        <w:rPr>
-          <w:sz w:val="22"/>
-          <w:szCs w:val="22"/>
-        </w:rPr>
-        <w:t>”</w:t>
-      </w:r>
-      <w:r>
-        <w:rPr>
-          <w:rFonts w:eastAsia="ＭＳ 明朝"/>
-          <w:sz w:val="22"/>
-          <w:szCs w:val="22"/>
-          <w:lang w:eastAsia="ja-JP"/>
-        </w:rPr>
-        <w:t xml:space="preserve"> with Antonio Martner</w:t>
-      </w:r>
-    </w:p>
-    <w:p>
-      <w:pPr>
-        <w:rPr>
-          <w:rFonts w:ascii="Times New Roman" w:eastAsia="ＭＳ 明朝" w:hAnsi="Times New Roman"/>
-          <w:sz w:val="22"/>
-          <w:szCs w:val="22"/>
-          <w:lang w:eastAsia="ja-JP"/>
-        </w:rPr>
-      </w:pPr>
-      <w:r>
-        <w:rPr>
-          <w:rFonts w:ascii="Times New Roman" w:eastAsia="ＭＳ 明朝" w:hAnsi="Times New Roman"/>
-          <w:sz w:val="22"/>
-          <w:szCs w:val="22"/>
-          <w:lang w:eastAsia="ja-JP"/>
-        </w:rPr>
-        <w:t>Abstract</w:t>
-      </w:r>
-      <w:r>
-        <w:rPr>
-          <w:rFonts w:ascii="Times New Roman" w:eastAsia="ＭＳ 明朝" w:hAnsi="Times New Roman"/>
-          <w:sz w:val="22"/>
-          <w:szCs w:val="22"/>
-          <w:lang w:eastAsia="ja-JP"/>
-        </w:rPr>
-        <w:t xml:space="preserve">: </w:t>
-      </w:r>
-      <w:r>
-        <w:rPr>
-          <w:rFonts w:ascii="Times New Roman" w:eastAsia="ＭＳ 明朝" w:hAnsi="Times New Roman"/>
-          <w:sz w:val="22"/>
-          <w:szCs w:val="22"/>
-          <w:lang w:eastAsia="ja-JP"/>
-        </w:rPr>
-        <w:t xml:space="preserve">We investigate the role of multi-product firms in shaping resource misallocation within production networks and its impact on aggregate total factor productivity (TFP) growth. Using administrative data on product transactions between all the formal Chilean firms, we provide evidence that demand shocks to one product affect the production of other products within the </w:t>
-      </w:r>
-      <w:r>
-        <w:rPr>
-          <w:rFonts w:ascii="Times New Roman" w:eastAsia="ＭＳ 明朝" w:hAnsi="Times New Roman"/>
-          <w:sz w:val="22"/>
-          <w:szCs w:val="22"/>
-          <w:lang w:eastAsia="ja-JP"/>
-        </w:rPr>
-        <w:t xml:space="preserve">same firm, suggesting that firms engage in joint production. We develop a framework to measure resource misallocation in production networks with joint production, deriving non-parametric sufficient statistics to quantify these effects. Applying the framework to Chile, we find that reallocation effects, considering joint production, explain 86% of the observed aggregate TFP growth for the 2016-2022 period. Ignoring joint production leads to </w:t>
-      </w:r>
-      <w:r>
-        <w:rPr>
-          <w:rFonts w:ascii="Times New Roman" w:eastAsia="ＭＳ 明朝" w:hAnsi="Times New Roman"/>
-          <w:sz w:val="22"/>
-          <w:szCs w:val="22"/>
-          <w:lang w:eastAsia="ja-JP"/>
-        </w:rPr>
-        <w:t xml:space="preserve">overestimations of </w:t>
-      </w:r>
-      <w:r>
-        <w:rPr>
-          <w:rFonts w:ascii="Times New Roman" w:eastAsia="ＭＳ 明朝" w:hAnsi="Times New Roman"/>
-          <w:sz w:val="22"/>
-          <w:szCs w:val="22"/>
-          <w:lang w:eastAsia="ja-JP"/>
-        </w:rPr>
-        <w:t>resource misallocation.</w:t>
-      </w:r>
-    </w:p>
-    <w:p>
-      <w:pPr>
-        <w:rPr>
-          <w:rFonts w:eastAsia="ＭＳ 明朝"/>
+        <w:ind w:left="720" w:hanging="720"/>
+        <w:rPr>
+          <w:b w:val="0"/>
+          <w:sz w:val="22"/>
+          <w:szCs w:val="22"/>
+        </w:rPr>
+      </w:pPr>
+      <w:r>
+        <w:rPr>
+          <w:b w:val="0"/>
+          <w:sz w:val="22"/>
+          <w:szCs w:val="22"/>
+        </w:rPr>
+        <w:t>202</w:t>
+      </w:r>
+      <w:r>
+        <w:rPr>
+          <w:rFonts w:eastAsia="ＭＳ 明朝" w:hint="eastAsia"/>
+          <w:b w:val="0"/>
+          <w:sz w:val="22"/>
+          <w:szCs w:val="22"/>
+          <w:lang w:eastAsia="ja-JP"/>
+        </w:rPr>
+        <w:t>4</w:t>
+      </w:r>
+      <w:r>
+        <w:rPr>
+          <w:b w:val="0"/>
+          <w:sz w:val="22"/>
+          <w:szCs w:val="22"/>
+        </w:rPr>
+        <w:tab/>
+        <w:t xml:space="preserve">“A Sufficient Statistics to Measuring Forward-Looking Welfare.” with Ariel Burstein and David </w:t>
+      </w:r>
+      <w:proofErr w:type="spellStart"/>
+      <w:r>
+        <w:rPr>
+          <w:b w:val="0"/>
+          <w:sz w:val="22"/>
+          <w:szCs w:val="22"/>
+        </w:rPr>
+        <w:t>Baqaee</w:t>
+      </w:r>
+      <w:proofErr w:type="spellEnd"/>
+      <w:r>
+        <w:rPr>
+          <w:b w:val="0"/>
+          <w:sz w:val="22"/>
+          <w:szCs w:val="22"/>
+        </w:rPr>
+        <w:t xml:space="preserve">. </w:t>
+      </w:r>
+    </w:p>
+    <w:p>
+      <w:pPr>
+        <w:rPr>
+          <w:rFonts w:ascii="Times New Roman" w:eastAsia="ＭＳ 明朝" w:hAnsi="Times New Roman"/>
+          <w:sz w:val="22"/>
+          <w:szCs w:val="22"/>
+          <w:lang w:eastAsia="ja-JP"/>
+        </w:rPr>
+      </w:pPr>
+      <w:r>
+        <w:rPr>
+          <w:rFonts w:ascii="Times New Roman" w:eastAsia="ＭＳ 明朝" w:hAnsi="Times New Roman"/>
+          <w:sz w:val="22"/>
+          <w:szCs w:val="22"/>
+          <w:lang w:eastAsia="ja-JP"/>
+        </w:rPr>
+        <w:t xml:space="preserve">Abstract: </w:t>
+      </w:r>
+      <w:r>
+        <w:rPr>
+          <w:rFonts w:ascii="Times New Roman" w:eastAsia="ＭＳ 明朝" w:hAnsi="Times New Roman"/>
+          <w:sz w:val="22"/>
+          <w:szCs w:val="22"/>
+          <w:lang w:eastAsia="ja-JP"/>
+        </w:rPr>
+        <w:t>We provide a method to measure welfare in money-metric terms, accounting for future expectations.  Our approach relies on two key assumptions</w:t>
+      </w:r>
+      <w:proofErr w:type="gramStart"/>
+      <w:r>
+        <w:rPr>
+          <w:rFonts w:ascii="Times New Roman" w:eastAsia="ＭＳ 明朝" w:hAnsi="Times New Roman"/>
+          <w:sz w:val="22"/>
+          <w:szCs w:val="22"/>
+          <w:lang w:eastAsia="ja-JP"/>
+        </w:rPr>
+        <w:t>:  (</w:t>
+      </w:r>
+      <w:proofErr w:type="gramEnd"/>
+      <w:r>
+        <w:rPr>
+          <w:rFonts w:ascii="Times New Roman" w:eastAsia="ＭＳ 明朝" w:hAnsi="Times New Roman"/>
+          <w:sz w:val="22"/>
+          <w:szCs w:val="22"/>
+          <w:lang w:eastAsia="ja-JP"/>
+        </w:rPr>
+        <w:t xml:space="preserve">1) separability of the expenditure function between present and future, and (2) </w:t>
+      </w:r>
+      <w:r>
+        <w:rPr>
+          <w:rFonts w:ascii="Times New Roman" w:eastAsia="ＭＳ 明朝" w:hAnsi="Times New Roman"/>
+          <w:sz w:val="22"/>
+          <w:szCs w:val="22"/>
+          <w:lang w:eastAsia="ja-JP"/>
+        </w:rPr>
+        <w:t xml:space="preserve">the </w:t>
+      </w:r>
+      <w:r>
+        <w:rPr>
+          <w:rFonts w:ascii="Times New Roman" w:eastAsia="ＭＳ 明朝" w:hAnsi="Times New Roman"/>
+          <w:sz w:val="22"/>
+          <w:szCs w:val="22"/>
+          <w:lang w:eastAsia="ja-JP"/>
+        </w:rPr>
+        <w:t xml:space="preserve">existence of households without idiosyncratic </w:t>
+      </w:r>
+      <w:r>
+        <w:rPr>
+          <w:rFonts w:ascii="Times New Roman" w:eastAsia="ＭＳ 明朝" w:hAnsi="Times New Roman"/>
+          <w:sz w:val="22"/>
+          <w:szCs w:val="22"/>
+          <w:lang w:eastAsia="ja-JP"/>
+        </w:rPr>
+        <w:t xml:space="preserve">and </w:t>
+      </w:r>
+      <w:r>
+        <w:rPr>
+          <w:rFonts w:ascii="Times New Roman" w:eastAsia="ＭＳ 明朝" w:hAnsi="Times New Roman"/>
+          <w:sz w:val="22"/>
+          <w:szCs w:val="22"/>
+          <w:lang w:eastAsia="ja-JP"/>
+        </w:rPr>
+        <w:t xml:space="preserve">undiversifiable risk.   We infer expectations about the future from observed consumption-savings choices </w:t>
+      </w:r>
+      <w:r>
+        <w:rPr>
+          <w:rFonts w:ascii="Times New Roman" w:eastAsia="ＭＳ 明朝" w:hAnsi="Times New Roman"/>
+          <w:sz w:val="22"/>
+          <w:szCs w:val="22"/>
+          <w:lang w:eastAsia="ja-JP"/>
+        </w:rPr>
+        <w:t>in</w:t>
+      </w:r>
+      <w:r>
+        <w:rPr>
+          <w:rFonts w:ascii="Times New Roman" w:eastAsia="ＭＳ 明朝" w:hAnsi="Times New Roman"/>
+          <w:sz w:val="22"/>
+          <w:szCs w:val="22"/>
+          <w:lang w:eastAsia="ja-JP"/>
+        </w:rPr>
+        <w:t xml:space="preserve"> </w:t>
+      </w:r>
+      <w:r>
+        <w:rPr>
+          <w:rFonts w:ascii="Times New Roman" w:eastAsia="ＭＳ 明朝" w:hAnsi="Times New Roman"/>
+          <w:sz w:val="22"/>
+          <w:szCs w:val="22"/>
+          <w:lang w:eastAsia="ja-JP"/>
+        </w:rPr>
+        <w:t>a</w:t>
+      </w:r>
+      <w:r>
+        <w:rPr>
+          <w:rFonts w:ascii="Times New Roman" w:eastAsia="ＭＳ 明朝" w:hAnsi="Times New Roman"/>
+          <w:sz w:val="22"/>
+          <w:szCs w:val="22"/>
+          <w:lang w:eastAsia="ja-JP"/>
+        </w:rPr>
+        <w:t xml:space="preserve"> subset of households.  Our sufficient statistics methodology accommodates incomplete markets, lifecycle motives, non-rational expectations, non-exponential time discounting, and arbitrary functional forms. Application requires estimates of the intertemporal substitution elasticity, price changes over time, and repeated cross-sectional data on household income, balance sheets, and expenditures. Using PSID data from the United States, we find that static measures overstate cost-of-living increases, especially for younger and poorer households.   Our estimates can be used to study the welfare consequences of dynamic stochastic shocks that affect households along different margins and time horizons.</w:t>
+      </w:r>
+    </w:p>
+    <w:p>
+      <w:pPr>
+        <w:rPr>
+          <w:rFonts w:ascii="Times New Roman" w:eastAsia="ＭＳ 明朝" w:hAnsi="Times New Roman"/>
+          <w:sz w:val="22"/>
+          <w:szCs w:val="22"/>
           <w:lang w:eastAsia="ja-JP"/>
         </w:rPr>
       </w:pPr>
@@ -1055,68 +1270,50 @@
           <w:tab w:val="left" w:pos="720"/>
           <w:tab w:val="right" w:pos="10440"/>
         </w:tabs>
-        <w:ind w:left="720" w:hanging="720"/>
-        <w:rPr>
-          <w:bCs/>
-          <w:sz w:val="22"/>
-          <w:szCs w:val="22"/>
-        </w:rPr>
-      </w:pPr>
+        <w:spacing w:line="276" w:lineRule="auto"/>
+        <w:rPr>
+          <w:rFonts w:eastAsia="ＭＳ 明朝"/>
+          <w:b w:val="0"/>
+          <w:sz w:val="22"/>
+          <w:szCs w:val="22"/>
+          <w:lang w:eastAsia="ja-JP"/>
+        </w:rPr>
+      </w:pPr>
+      <w:r>
+        <w:rPr>
+          <w:b w:val="0"/>
+          <w:sz w:val="22"/>
+          <w:szCs w:val="22"/>
+        </w:rPr>
+        <w:t>202</w:t>
+      </w:r>
       <w:r>
         <w:rPr>
           <w:rFonts w:eastAsia="ＭＳ 明朝" w:hint="eastAsia"/>
-          <w:bCs/>
-          <w:sz w:val="22"/>
-          <w:szCs w:val="22"/>
-          <w:lang w:eastAsia="ja-JP"/>
-        </w:rPr>
-        <w:t xml:space="preserve">Selected </w:t>
-      </w:r>
-      <w:r>
-        <w:rPr>
-          <w:bCs/>
-          <w:sz w:val="22"/>
-          <w:szCs w:val="22"/>
-        </w:rPr>
-        <w:t>Working Papers</w:t>
-      </w:r>
-    </w:p>
-    <w:p>
-      <w:pPr>
-        <w:pStyle w:val="a6"/>
-        <w:tabs>
-          <w:tab w:val="right" w:pos="10800"/>
-        </w:tabs>
-        <w:spacing w:after="0" w:line="120" w:lineRule="exact"/>
-        <w:rPr>
-          <w:rFonts w:ascii="Times New Roman" w:hAnsi="Times New Roman"/>
-          <w:sz w:val="22"/>
-          <w:szCs w:val="22"/>
-        </w:rPr>
-      </w:pPr>
-    </w:p>
-    <w:p>
-      <w:pPr>
-        <w:pStyle w:val="5"/>
-        <w:tabs>
-          <w:tab w:val="left" w:pos="720"/>
-          <w:tab w:val="right" w:pos="10440"/>
-        </w:tabs>
-        <w:spacing w:line="276" w:lineRule="auto"/>
-        <w:ind w:left="720" w:hanging="720"/>
-        <w:rPr>
-          <w:b w:val="0"/>
-          <w:sz w:val="22"/>
-          <w:szCs w:val="22"/>
-        </w:rPr>
-      </w:pPr>
-      <w:r>
-        <w:rPr>
-          <w:b w:val="0"/>
-          <w:sz w:val="22"/>
-          <w:szCs w:val="22"/>
-        </w:rPr>
-        <w:t>202</w:t>
+          <w:b w:val="0"/>
+          <w:sz w:val="22"/>
+          <w:szCs w:val="22"/>
+          <w:lang w:eastAsia="ja-JP"/>
+        </w:rPr>
+        <w:t>4</w:t>
+      </w:r>
+      <w:r>
+        <w:rPr>
+          <w:b w:val="0"/>
+          <w:sz w:val="22"/>
+          <w:szCs w:val="22"/>
+        </w:rPr>
+        <w:tab/>
+        <w:t xml:space="preserve">“Growth Accounting in Distorted Open </w:t>
+      </w:r>
+      <w:proofErr w:type="gramStart"/>
+      <w:r>
+        <w:rPr>
+          <w:b w:val="0"/>
+          <w:sz w:val="22"/>
+          <w:szCs w:val="22"/>
+        </w:rPr>
+        <w:t>Economies</w:t>
       </w:r>
       <w:r>
         <w:rPr>
@@ -1126,16 +1323,24 @@
           <w:szCs w:val="22"/>
           <w:lang w:eastAsia="ja-JP"/>
         </w:rPr>
-        <w:t>4</w:t>
-      </w:r>
-      <w:r>
-        <w:rPr>
-          <w:b w:val="0"/>
-          <w:sz w:val="22"/>
-          <w:szCs w:val="22"/>
-        </w:rPr>
-        <w:tab/>
-        <w:t xml:space="preserve">“A Sufficient Statistics to Measuring Forward-Looking Welfare.” with Ariel Burstein and David </w:t>
+        <w:t>.</w:t>
+      </w:r>
+      <w:r>
+        <w:rPr>
+          <w:b w:val="0"/>
+          <w:sz w:val="22"/>
+          <w:szCs w:val="22"/>
+        </w:rPr>
+        <w:t>“</w:t>
+      </w:r>
+      <w:proofErr w:type="gramEnd"/>
+      <w:r>
+        <w:rPr>
+          <w:b w:val="0"/>
+          <w:sz w:val="22"/>
+          <w:szCs w:val="22"/>
+        </w:rPr>
+        <w:t xml:space="preserve"> with Federico </w:t>
       </w:r>
       <w:proofErr w:type="spellStart"/>
       <w:r>
@@ -1144,7 +1349,7 @@
           <w:sz w:val="22"/>
           <w:szCs w:val="22"/>
         </w:rPr>
-        <w:t>Baqaee</w:t>
+        <w:t>Huneeus</w:t>
       </w:r>
       <w:proofErr w:type="spellEnd"/>
       <w:r>
@@ -1153,13 +1358,13 @@
           <w:sz w:val="22"/>
           <w:szCs w:val="22"/>
         </w:rPr>
-        <w:t xml:space="preserve">. </w:t>
-      </w:r>
-    </w:p>
-    <w:p>
-      <w:pPr>
-        <w:rPr>
-          <w:rFonts w:ascii="Times New Roman" w:eastAsia="ＭＳ 明朝" w:hAnsi="Times New Roman"/>
+        <w:t xml:space="preserve"> and Antonio Martner</w:t>
+      </w:r>
+    </w:p>
+    <w:p>
+      <w:pPr>
+        <w:rPr>
+          <w:rFonts w:eastAsia="ＭＳ 明朝"/>
           <w:sz w:val="22"/>
           <w:szCs w:val="22"/>
           <w:lang w:eastAsia="ja-JP"/>
@@ -1176,81 +1381,16 @@
       </w:r>
       <w:r>
         <w:rPr>
-          <w:rFonts w:ascii="Times New Roman" w:eastAsia="ＭＳ 明朝" w:hAnsi="Times New Roman"/>
-          <w:sz w:val="22"/>
-          <w:szCs w:val="22"/>
-          <w:lang w:eastAsia="ja-JP"/>
-        </w:rPr>
-        <w:t>We provide a method to measure welfare in money-metric terms, accounting for future expectations.  Our approach relies on two key assumptions</w:t>
-      </w:r>
-      <w:proofErr w:type="gramStart"/>
-      <w:r>
-        <w:rPr>
-          <w:rFonts w:ascii="Times New Roman" w:eastAsia="ＭＳ 明朝" w:hAnsi="Times New Roman"/>
-          <w:sz w:val="22"/>
-          <w:szCs w:val="22"/>
-          <w:lang w:eastAsia="ja-JP"/>
-        </w:rPr>
-        <w:t>:  (</w:t>
-      </w:r>
-      <w:proofErr w:type="gramEnd"/>
-      <w:r>
-        <w:rPr>
-          <w:rFonts w:ascii="Times New Roman" w:eastAsia="ＭＳ 明朝" w:hAnsi="Times New Roman"/>
-          <w:sz w:val="22"/>
-          <w:szCs w:val="22"/>
-          <w:lang w:eastAsia="ja-JP"/>
-        </w:rPr>
-        <w:t xml:space="preserve">1) separability of the expenditure function between present and future, and (2) </w:t>
-      </w:r>
-      <w:r>
-        <w:rPr>
-          <w:rFonts w:ascii="Times New Roman" w:eastAsia="ＭＳ 明朝" w:hAnsi="Times New Roman"/>
-          <w:sz w:val="22"/>
-          <w:szCs w:val="22"/>
-          <w:lang w:eastAsia="ja-JP"/>
-        </w:rPr>
-        <w:t xml:space="preserve">the </w:t>
-      </w:r>
-      <w:r>
-        <w:rPr>
-          <w:rFonts w:ascii="Times New Roman" w:eastAsia="ＭＳ 明朝" w:hAnsi="Times New Roman"/>
-          <w:sz w:val="22"/>
-          <w:szCs w:val="22"/>
-          <w:lang w:eastAsia="ja-JP"/>
-        </w:rPr>
-        <w:t xml:space="preserve">existence of households without idiosyncratic </w:t>
-      </w:r>
-      <w:r>
-        <w:rPr>
-          <w:rFonts w:ascii="Times New Roman" w:eastAsia="ＭＳ 明朝" w:hAnsi="Times New Roman"/>
-          <w:sz w:val="22"/>
-          <w:szCs w:val="22"/>
-          <w:lang w:eastAsia="ja-JP"/>
-        </w:rPr>
-        <w:t xml:space="preserve">and </w:t>
-      </w:r>
-      <w:r>
-        <w:rPr>
-          <w:rFonts w:ascii="Times New Roman" w:eastAsia="ＭＳ 明朝" w:hAnsi="Times New Roman"/>
-          <w:sz w:val="22"/>
-          <w:szCs w:val="22"/>
-          <w:lang w:eastAsia="ja-JP"/>
-        </w:rPr>
-        <w:t xml:space="preserve">undiversifiable risk.   We infer expectations about the future from observed consumption-savings choices </w:t>
-      </w:r>
-      <w:r>
-        <w:rPr>
-          <w:rFonts w:ascii="Times New Roman" w:eastAsia="ＭＳ 明朝" w:hAnsi="Times New Roman"/>
-          <w:sz w:val="22"/>
-          <w:szCs w:val="22"/>
-          <w:lang w:eastAsia="ja-JP"/>
-        </w:rPr>
-        <w:t>in</w:t>
-      </w:r>
-      <w:r>
-        <w:rPr>
-          <w:rFonts w:ascii="Times New Roman" w:eastAsia="ＭＳ 明朝" w:hAnsi="Times New Roman"/>
+          <w:rFonts w:eastAsia="ＭＳ 明朝"/>
+          <w:sz w:val="22"/>
+          <w:szCs w:val="22"/>
+          <w:lang w:eastAsia="ja-JP"/>
+        </w:rPr>
+        <w:t>We present a theory for growth accounting in open economies with distortions. In addition to domestic distortions, we include distortions from imported intermediate inputs and from exports. We show that trade can influence aggregate TFP growth</w:t>
+      </w:r>
+      <w:r>
+        <w:rPr>
+          <w:rFonts w:eastAsia="ＭＳ 明朝" w:hint="eastAsia"/>
           <w:sz w:val="22"/>
           <w:szCs w:val="22"/>
           <w:lang w:eastAsia="ja-JP"/>
@@ -1259,27 +1399,81 @@
       </w:r>
       <w:r>
         <w:rPr>
-          <w:rFonts w:ascii="Times New Roman" w:eastAsia="ＭＳ 明朝" w:hAnsi="Times New Roman"/>
-          <w:sz w:val="22"/>
-          <w:szCs w:val="22"/>
-          <w:lang w:eastAsia="ja-JP"/>
-        </w:rPr>
-        <w:t>a</w:t>
-      </w:r>
-      <w:r>
-        <w:rPr>
-          <w:rFonts w:ascii="Times New Roman" w:eastAsia="ＭＳ 明朝" w:hAnsi="Times New Roman"/>
-          <w:sz w:val="22"/>
-          <w:szCs w:val="22"/>
-          <w:lang w:eastAsia="ja-JP"/>
-        </w:rPr>
-        <w:t xml:space="preserve"> subset of households.  Our sufficient statistics methodology accommodates incomplete markets, lifecycle motives, non-rational expectations, non-exponential time discounting, and arbitrary functional forms. Application requires estimates of the intertemporal substitution elasticity, price changes over time, and repeated cross-sectional data on household income, balance sheets, and expenditures. Using PSID data from the United States, we find that static measures overstate cost-of-living increases, especially for younger and poorer households.   Our estimates can be used to study the welfare consequences of dynamic stochastic shocks that affect households along different margins and time horizons.</w:t>
-      </w:r>
-    </w:p>
-    <w:p>
-      <w:pPr>
-        <w:rPr>
-          <w:rFonts w:ascii="Times New Roman" w:eastAsia="ＭＳ 明朝" w:hAnsi="Times New Roman"/>
+          <w:rFonts w:eastAsia="ＭＳ 明朝"/>
+          <w:sz w:val="22"/>
+          <w:szCs w:val="22"/>
+          <w:lang w:eastAsia="ja-JP"/>
+        </w:rPr>
+        <w:t>through three channels: the distortion of exports, the production network propagation of import distortions</w:t>
+      </w:r>
+      <w:r>
+        <w:rPr>
+          <w:rFonts w:eastAsia="ＭＳ 明朝"/>
+          <w:sz w:val="22"/>
+          <w:szCs w:val="22"/>
+          <w:lang w:eastAsia="ja-JP"/>
+        </w:rPr>
+        <w:t>,</w:t>
+      </w:r>
+      <w:r>
+        <w:rPr>
+          <w:rFonts w:eastAsia="ＭＳ 明朝"/>
+          <w:sz w:val="22"/>
+          <w:szCs w:val="22"/>
+          <w:lang w:eastAsia="ja-JP"/>
+        </w:rPr>
+        <w:t xml:space="preserve"> and how imports are accounted for in national accounts. We quantify these forces using administrative firm-to-firm and tax data for the universe of formal firms from Chile between 2005 and 2021. Observed TFP growth is explained by allocative efficiency rather than technological c</w:t>
+      </w:r>
+      <w:r>
+        <w:rPr>
+          <w:rFonts w:eastAsia="ＭＳ 明朝"/>
+          <w:sz w:val="22"/>
+          <w:szCs w:val="22"/>
+          <w:lang w:eastAsia="ja-JP"/>
+        </w:rPr>
+        <w:t xml:space="preserve">hange. International trade accounts for 48% of aggregate TFP growth </w:t>
+      </w:r>
+      <w:r>
+        <w:rPr>
+          <w:rFonts w:eastAsia="ＭＳ 明朝"/>
+          <w:sz w:val="22"/>
+          <w:szCs w:val="22"/>
+          <w:lang w:eastAsia="ja-JP"/>
+        </w:rPr>
+        <w:t>and</w:t>
+      </w:r>
+      <w:r>
+        <w:rPr>
+          <w:rFonts w:eastAsia="ＭＳ 明朝"/>
+          <w:sz w:val="22"/>
+          <w:szCs w:val="22"/>
+          <w:lang w:eastAsia="ja-JP"/>
+        </w:rPr>
+        <w:t xml:space="preserve"> all three channels </w:t>
+      </w:r>
+      <w:r>
+        <w:rPr>
+          <w:rFonts w:eastAsia="ＭＳ 明朝"/>
+          <w:sz w:val="22"/>
+          <w:szCs w:val="22"/>
+          <w:lang w:eastAsia="ja-JP"/>
+        </w:rPr>
+        <w:t>ar</w:t>
+      </w:r>
+      <w:r>
+        <w:rPr>
+          <w:rFonts w:eastAsia="ＭＳ 明朝"/>
+          <w:sz w:val="22"/>
+          <w:szCs w:val="22"/>
+          <w:lang w:eastAsia="ja-JP"/>
+        </w:rPr>
+        <w:t>e quantitatively important.</w:t>
+      </w:r>
+    </w:p>
+    <w:p>
+      <w:pPr>
+        <w:rPr>
+          <w:rFonts w:eastAsia="ＭＳ 明朝"/>
           <w:sz w:val="22"/>
           <w:szCs w:val="22"/>
           <w:lang w:eastAsia="ja-JP"/>
@@ -1294,239 +1488,22 @@
           <w:tab w:val="left" w:pos="720"/>
           <w:tab w:val="right" w:pos="10440"/>
         </w:tabs>
-        <w:spacing w:line="276" w:lineRule="auto"/>
+        <w:ind w:left="720" w:hanging="720"/>
         <w:rPr>
           <w:rFonts w:eastAsia="ＭＳ 明朝"/>
-          <w:b w:val="0"/>
-          <w:sz w:val="22"/>
-          <w:szCs w:val="22"/>
-          <w:lang w:eastAsia="ja-JP"/>
-        </w:rPr>
-      </w:pPr>
-      <w:r>
-        <w:rPr>
-          <w:b w:val="0"/>
-          <w:sz w:val="22"/>
-          <w:szCs w:val="22"/>
-        </w:rPr>
-        <w:t>202</w:t>
-      </w:r>
-      <w:r>
-        <w:rPr>
-          <w:rFonts w:eastAsia="ＭＳ 明朝" w:hint="eastAsia"/>
-          <w:b w:val="0"/>
-          <w:sz w:val="22"/>
-          <w:szCs w:val="22"/>
-          <w:lang w:eastAsia="ja-JP"/>
-        </w:rPr>
-        <w:t>4</w:t>
-      </w:r>
-      <w:r>
-        <w:rPr>
-          <w:b w:val="0"/>
-          <w:sz w:val="22"/>
-          <w:szCs w:val="22"/>
-        </w:rPr>
-        <w:tab/>
-        <w:t xml:space="preserve">“Growth Accounting in Distorted Open </w:t>
-      </w:r>
-      <w:proofErr w:type="gramStart"/>
-      <w:r>
-        <w:rPr>
-          <w:b w:val="0"/>
-          <w:sz w:val="22"/>
-          <w:szCs w:val="22"/>
-        </w:rPr>
-        <w:t>Economies</w:t>
-      </w:r>
-      <w:r>
-        <w:rPr>
-          <w:rFonts w:eastAsia="ＭＳ 明朝" w:hint="eastAsia"/>
-          <w:b w:val="0"/>
-          <w:sz w:val="22"/>
-          <w:szCs w:val="22"/>
-          <w:lang w:eastAsia="ja-JP"/>
-        </w:rPr>
-        <w:t>.</w:t>
-      </w:r>
-      <w:r>
-        <w:rPr>
-          <w:b w:val="0"/>
-          <w:sz w:val="22"/>
-          <w:szCs w:val="22"/>
-        </w:rPr>
-        <w:t>“</w:t>
-      </w:r>
-      <w:proofErr w:type="gramEnd"/>
-      <w:r>
-        <w:rPr>
-          <w:b w:val="0"/>
-          <w:sz w:val="22"/>
-          <w:szCs w:val="22"/>
-        </w:rPr>
-        <w:t xml:space="preserve"> with Federico </w:t>
-      </w:r>
-      <w:proofErr w:type="spellStart"/>
-      <w:r>
-        <w:rPr>
-          <w:b w:val="0"/>
-          <w:sz w:val="22"/>
-          <w:szCs w:val="22"/>
-        </w:rPr>
-        <w:t>Huneeus</w:t>
-      </w:r>
-      <w:proofErr w:type="spellEnd"/>
-      <w:r>
-        <w:rPr>
-          <w:b w:val="0"/>
-          <w:sz w:val="22"/>
-          <w:szCs w:val="22"/>
-        </w:rPr>
-        <w:t xml:space="preserve"> and Antonio Martner</w:t>
-      </w:r>
-    </w:p>
-    <w:p>
-      <w:pPr>
-        <w:rPr>
-          <w:rFonts w:eastAsia="ＭＳ 明朝"/>
-          <w:sz w:val="22"/>
-          <w:szCs w:val="22"/>
-          <w:lang w:eastAsia="ja-JP"/>
-        </w:rPr>
-      </w:pPr>
-      <w:r>
-        <w:rPr>
-          <w:rFonts w:ascii="Times New Roman" w:eastAsia="ＭＳ 明朝" w:hAnsi="Times New Roman"/>
-          <w:sz w:val="22"/>
-          <w:szCs w:val="22"/>
-          <w:lang w:eastAsia="ja-JP"/>
-        </w:rPr>
-        <w:t xml:space="preserve">Abstract: </w:t>
-      </w:r>
-      <w:r>
-        <w:rPr>
-          <w:rFonts w:eastAsia="ＭＳ 明朝"/>
-          <w:sz w:val="22"/>
-          <w:szCs w:val="22"/>
-          <w:lang w:eastAsia="ja-JP"/>
-        </w:rPr>
-        <w:t>We present a theory for growth accounting in open economies with distortions. In addition to domestic distortions, we include distortions from imported intermediate inputs and from exports. We show that trade can influence aggregate TFP growth</w:t>
-      </w:r>
-      <w:r>
-        <w:rPr>
-          <w:rFonts w:eastAsia="ＭＳ 明朝" w:hint="eastAsia"/>
-          <w:sz w:val="22"/>
-          <w:szCs w:val="22"/>
-          <w:lang w:eastAsia="ja-JP"/>
-        </w:rPr>
-        <w:t xml:space="preserve"> </w:t>
-      </w:r>
-      <w:r>
-        <w:rPr>
-          <w:rFonts w:eastAsia="ＭＳ 明朝"/>
-          <w:sz w:val="22"/>
-          <w:szCs w:val="22"/>
-          <w:lang w:eastAsia="ja-JP"/>
-        </w:rPr>
-        <w:t>through three channels: the distortion of exports, the production network propagation of import distortions</w:t>
-      </w:r>
-      <w:r>
-        <w:rPr>
-          <w:rFonts w:eastAsia="ＭＳ 明朝"/>
-          <w:sz w:val="22"/>
-          <w:szCs w:val="22"/>
-          <w:lang w:eastAsia="ja-JP"/>
-        </w:rPr>
-        <w:t>,</w:t>
-      </w:r>
-      <w:r>
-        <w:rPr>
-          <w:rFonts w:eastAsia="ＭＳ 明朝"/>
-          <w:sz w:val="22"/>
-          <w:szCs w:val="22"/>
-          <w:lang w:eastAsia="ja-JP"/>
-        </w:rPr>
-        <w:t xml:space="preserve"> and how imports are accounted for in national accounts. We quantify these forces using administrative firm-to-firm and tax data for the universe of formal firms from Chile between 2005 and 2021. Observed TFP growth is explained by allocative efficiency rather than technological c</w:t>
-      </w:r>
-      <w:r>
-        <w:rPr>
-          <w:rFonts w:eastAsia="ＭＳ 明朝"/>
-          <w:sz w:val="22"/>
-          <w:szCs w:val="22"/>
-          <w:lang w:eastAsia="ja-JP"/>
-        </w:rPr>
-        <w:t xml:space="preserve">hange. International trade accounts for 48% of aggregate TFP growth </w:t>
-      </w:r>
-      <w:r>
-        <w:rPr>
-          <w:rFonts w:eastAsia="ＭＳ 明朝"/>
-          <w:sz w:val="22"/>
-          <w:szCs w:val="22"/>
-          <w:lang w:eastAsia="ja-JP"/>
-        </w:rPr>
-        <w:t>and</w:t>
-      </w:r>
-      <w:r>
-        <w:rPr>
-          <w:rFonts w:eastAsia="ＭＳ 明朝"/>
-          <w:sz w:val="22"/>
-          <w:szCs w:val="22"/>
-          <w:lang w:eastAsia="ja-JP"/>
-        </w:rPr>
-        <w:t xml:space="preserve"> all three channels </w:t>
-      </w:r>
-      <w:r>
-        <w:rPr>
-          <w:rFonts w:eastAsia="ＭＳ 明朝"/>
-          <w:sz w:val="22"/>
-          <w:szCs w:val="22"/>
-          <w:lang w:eastAsia="ja-JP"/>
-        </w:rPr>
-        <w:t>ar</w:t>
-      </w:r>
-      <w:r>
-        <w:rPr>
-          <w:rFonts w:eastAsia="ＭＳ 明朝"/>
-          <w:sz w:val="22"/>
-          <w:szCs w:val="22"/>
-          <w:lang w:eastAsia="ja-JP"/>
-        </w:rPr>
-        <w:t>e quantitatively important.</w:t>
-      </w:r>
-    </w:p>
-    <w:p>
-      <w:pPr>
-        <w:rPr>
-          <w:rFonts w:eastAsia="ＭＳ 明朝"/>
-          <w:sz w:val="22"/>
-          <w:szCs w:val="22"/>
-          <w:lang w:eastAsia="ja-JP"/>
-        </w:rPr>
-      </w:pPr>
-    </w:p>
-    <w:p>
-      <w:pPr>
-        <w:pStyle w:val="5"/>
-        <w:tabs>
-          <w:tab w:val="clear" w:pos="10260"/>
-          <w:tab w:val="left" w:pos="720"/>
-          <w:tab w:val="right" w:pos="10440"/>
-        </w:tabs>
-        <w:ind w:left="720" w:hanging="720"/>
-        <w:rPr>
-          <w:rFonts w:eastAsia="ＭＳ 明朝"/>
-          <w:bCs/>
-          <w:sz w:val="22"/>
-          <w:szCs w:val="22"/>
-          <w:lang w:eastAsia="ja-JP"/>
-        </w:rPr>
-      </w:pPr>
-      <w:r>
-        <w:rPr>
-          <w:bCs/>
-          <w:sz w:val="22"/>
-          <w:szCs w:val="22"/>
-        </w:rPr>
+          <w:bCs/>
+          <w:sz w:val="22"/>
+          <w:szCs w:val="22"/>
+          <w:lang w:eastAsia="ja-JP"/>
+        </w:rPr>
+      </w:pPr>
+      <w:r>
+        <w:rPr>
+          <w:bCs/>
+          <w:sz w:val="22"/>
+          <w:szCs w:val="22"/>
+        </w:rPr>
+        <w:lastRenderedPageBreak/>
         <w:t>Work</w:t>
       </w:r>
       <w:r>

</xml_diff>